<commit_message>
shopping cart page changes
</commit_message>
<xml_diff>
--- a/issues.docx
+++ b/issues.docx
@@ -36,30 +36,37 @@
         <w:rPr>
           <w:color w:val="FF0000"/>
         </w:rPr>
-        <w:t>Uncaught (in prom</w:t>
+        <w:t>Uncaught (in promise) Error: Angular requires Zone.js prolyfill.</w:t>
       </w:r>
-      <w:bookmarkStart w:id="0" w:name="_GoBack"/>
-      <w:bookmarkEnd w:id="0"/>
+    </w:p>
+    <w:p>
+      <w:pPr>
+        <w:rPr>
+          <w:color w:val="FF0000"/>
+        </w:rPr>
+      </w:pPr>
+    </w:p>
+    <w:p>
+      <w:pPr>
+        <w:rPr>
+          <w:color w:val="FF0000"/>
+        </w:rPr>
+      </w:pPr>
       <w:r>
         <w:rPr>
           <w:color w:val="FF0000"/>
         </w:rPr>
-        <w:t xml:space="preserve">ise) Error: Angular requires Zone.js </w:t>
+        <w:t>Uncaught Error: Can't resolve all parameters for ProductShopComponent:</w:t>
       </w:r>
-      <w:proofErr w:type="spellStart"/>
-      <w:r>
+    </w:p>
+    <w:p>
+      <w:pPr>
         <w:rPr>
           <w:color w:val="FF0000"/>
         </w:rPr>
-        <w:t>prolyfill</w:t>
-      </w:r>
-      <w:proofErr w:type="spellEnd"/>
-      <w:r>
-        <w:rPr>
-          <w:color w:val="FF0000"/>
-        </w:rPr>
-        <w:t>.</w:t>
-      </w:r>
+      </w:pPr>
+      <w:bookmarkStart w:id="0" w:name="_GoBack"/>
+      <w:bookmarkEnd w:id="0"/>
     </w:p>
     <w:sectPr>
       <w:pgSz w:w="12240" w:h="15840"/>

</xml_diff>

<commit_message>
added filtering for landing page
</commit_message>
<xml_diff>
--- a/issues.docx
+++ b/issues.docx
@@ -65,8 +65,41 @@
           <w:color w:val="FF0000"/>
         </w:rPr>
       </w:pPr>
+    </w:p>
+    <w:p>
+      <w:pPr>
+        <w:rPr>
+          <w:color w:val="FF0000"/>
+        </w:rPr>
+      </w:pPr>
+      <w:r>
+        <w:rPr>
+          <w:color w:val="FF0000"/>
+        </w:rPr>
+        <w:t>See for search results</w:t>
+      </w:r>
       <w:bookmarkStart w:id="0" w:name="_GoBack"/>
       <w:bookmarkEnd w:id="0"/>
+    </w:p>
+    <w:p>
+      <w:pPr>
+        <w:rPr>
+          <w:color w:val="000000" w:themeColor="text1"/>
+        </w:rPr>
+      </w:pPr>
+      <w:r>
+        <w:rPr>
+          <w:color w:val="000000" w:themeColor="text1"/>
+        </w:rPr>
+        <w:t>https://plnkr.co/edit/WitglQDcZku4ZxHgi5yj?p=preview</w:t>
+      </w:r>
+    </w:p>
+    <w:p>
+      <w:pPr>
+        <w:rPr>
+          <w:color w:val="FF0000"/>
+        </w:rPr>
+      </w:pPr>
     </w:p>
     <w:sectPr>
       <w:pgSz w:w="12240" w:h="15840"/>

</xml_diff>